<commit_message>
Update Pride and protest_SP v2.docx
</commit_message>
<xml_diff>
--- a/Pride and protest_SP v2.docx
+++ b/Pride and protest_SP v2.docx
@@ -1000,7 +1000,29 @@
           <w:rFonts w:ascii="Times New Roman" w:hAnsi="Times New Roman" w:cs="Times New Roman"/>
           <w:lang w:val="es-CL"/>
         </w:rPr>
-        <w:t xml:space="preserve"> contraste, el “estallido social” tuvo un efecto opuesto en la valoración de las características de los ciudadanos. Mientras las emociones hacia el país se ven negativamente afectadas, el movimiento social aumentó el orgullo hacia la energía de los chilenos y la probabilidad de querer que los chilenos sean reconocidos por su esfuerzo. Por lo tanto, el movimiento social es un shock moral que permite la resignificación de los ciudadanos, a diferencia de la valoración del país como un todo y su nivel de desarrollo.  </w:t>
+        <w:t xml:space="preserve"> contraste, el “estallido social” tuvo un efecto opuesto en la valoración de las características de los ciudadanos. Mientras las emociones hacia el país se ven negativamente afectadas, el movimiento social aumentó el orgullo hacia la energía de los chilenos y la probabilidad de querer que los chilenos sean </w:t>
+      </w:r>
+      <w:commentRangeStart w:id="0"/>
+      <w:r>
+        <w:rPr>
+          <w:rFonts w:ascii="Times New Roman" w:hAnsi="Times New Roman" w:cs="Times New Roman"/>
+          <w:lang w:val="es-CL"/>
+        </w:rPr>
+        <w:t>reconocidos por su esfuerzo</w:t>
+      </w:r>
+      <w:commentRangeEnd w:id="0"/>
+      <w:r>
+        <w:rPr>
+          <w:rStyle w:val="CommentReference"/>
+        </w:rPr>
+        <w:commentReference w:id="0"/>
+      </w:r>
+      <w:r>
+        <w:rPr>
+          <w:rFonts w:ascii="Times New Roman" w:hAnsi="Times New Roman" w:cs="Times New Roman"/>
+          <w:lang w:val="es-CL"/>
+        </w:rPr>
+        <w:t xml:space="preserve">. Por lo tanto, el movimiento social es un shock moral que permite la resignificación de los ciudadanos, a diferencia de la valoración del país como un todo y su nivel de desarrollo.  </w:t>
       </w:r>
     </w:p>
     <w:p>
@@ -1120,7 +1142,7 @@
                     <pic:cNvPicPr/>
                   </pic:nvPicPr>
                   <pic:blipFill>
-                    <a:blip r:embed="rId5">
+                    <a:blip r:embed="rId9">
                       <a:extLst>
                         <a:ext uri="{28A0092B-C50C-407E-A947-70E740481C1C}">
                           <a14:useLocalDpi xmlns:a14="http://schemas.microsoft.com/office/drawing/2010/main" val="0"/>
@@ -1194,6 +1216,65 @@
     </w:sectPr>
   </w:body>
 </w:document>
+</file>
+
+<file path=word/comments.xml><?xml version="1.0" encoding="utf-8"?>
+<w:comments xmlns:wpc="http://schemas.microsoft.com/office/word/2010/wordprocessingCanvas" xmlns:cx="http://schemas.microsoft.com/office/drawing/2014/chartex" xmlns:cx1="http://schemas.microsoft.com/office/drawing/2015/9/8/chartex" xmlns:cx2="http://schemas.microsoft.com/office/drawing/2015/10/21/chartex" xmlns:cx3="http://schemas.microsoft.com/office/drawing/2016/5/9/chartex" xmlns:cx4="http://schemas.microsoft.com/office/drawing/2016/5/10/chartex" xmlns:cx5="http://schemas.microsoft.com/office/drawing/2016/5/11/chartex" xmlns:cx6="http://schemas.microsoft.com/office/drawing/2016/5/12/chartex" xmlns:cx7="http://schemas.microsoft.com/office/drawing/2016/5/13/chartex" xmlns:cx8="http://schemas.microsoft.com/office/drawing/2016/5/14/chartex" xmlns:mc="http://schemas.openxmlformats.org/markup-compatibility/2006" xmlns:aink="http://schemas.microsoft.com/office/drawing/2016/ink" xmlns:am3d="http://schemas.microsoft.com/office/drawing/2017/model3d" xmlns:o="urn:schemas-microsoft-com:office:office" xmlns:r="http://schemas.openxmlformats.org/officeDocument/2006/relationships" xmlns:m="http://schemas.openxmlformats.org/officeDocument/2006/math" xmlns:v="urn:schemas-microsoft-com:vml" xmlns:wp14="http://schemas.microsoft.com/office/word/2010/wordprocessingDrawing" xmlns:wp="http://schemas.openxmlformats.org/drawingml/2006/wordprocessingDrawing" xmlns:w10="urn:schemas-microsoft-com:office:word" xmlns:w="http://schemas.openxmlformats.org/wordprocessingml/2006/main" xmlns:w14="http://schemas.microsoft.com/office/word/2010/wordml" xmlns:w15="http://schemas.microsoft.com/office/word/2012/wordml" xmlns:w16cex="http://schemas.microsoft.com/office/word/2018/wordml/cex" xmlns:w16cid="http://schemas.microsoft.com/office/word/2016/wordml/cid" xmlns:w16="http://schemas.microsoft.com/office/word/2018/wordml" xmlns:w16se="http://schemas.microsoft.com/office/word/2015/wordml/symex" xmlns:wpg="http://schemas.microsoft.com/office/word/2010/wordprocessingGroup" xmlns:wpi="http://schemas.microsoft.com/office/word/2010/wordprocessingInk" xmlns:wne="http://schemas.microsoft.com/office/word/2006/wordml" xmlns:wps="http://schemas.microsoft.com/office/word/2010/wordprocessingShape" mc:Ignorable="w14 w15 w16se w16cid w16 w16cex wp14">
+  <w:comment w:id="0" w:author="Cristián Ayala" w:date="2020-06-04T18:14:00Z" w:initials="CA">
+    <w:p>
+      <w:pPr>
+        <w:pStyle w:val="CommentText"/>
+        <w:rPr>
+          <w:lang w:val="es-ES"/>
+        </w:rPr>
+      </w:pPr>
+      <w:r>
+        <w:rPr>
+          <w:rStyle w:val="CommentReference"/>
+        </w:rPr>
+        <w:annotationRef/>
+      </w:r>
+      <w:r>
+        <w:rPr>
+          <w:lang w:val="es-ES"/>
+        </w:rPr>
+        <w:t>¿Podemos constatar un cambio en la connotación de</w:t>
+      </w:r>
+      <w:r>
+        <w:rPr>
+          <w:lang w:val="es-ES"/>
+        </w:rPr>
+        <w:t>l esfuerzo desde resiliencia —sobreponernos a la adversidad— a la valentía de exigir y demandar?</w:t>
+      </w:r>
+    </w:p>
+  </w:comment>
+</w:comments>
+</file>
+
+<file path=word/commentsExtended.xml><?xml version="1.0" encoding="utf-8"?>
+<w15:commentsEx xmlns:wpc="http://schemas.microsoft.com/office/word/2010/wordprocessingCanvas" xmlns:cx="http://schemas.microsoft.com/office/drawing/2014/chartex" xmlns:cx1="http://schemas.microsoft.com/office/drawing/2015/9/8/chartex" xmlns:cx2="http://schemas.microsoft.com/office/drawing/2015/10/21/chartex" xmlns:cx3="http://schemas.microsoft.com/office/drawing/2016/5/9/chartex" xmlns:cx4="http://schemas.microsoft.com/office/drawing/2016/5/10/chartex" xmlns:cx5="http://schemas.microsoft.com/office/drawing/2016/5/11/chartex" xmlns:cx6="http://schemas.microsoft.com/office/drawing/2016/5/12/chartex" xmlns:cx7="http://schemas.microsoft.com/office/drawing/2016/5/13/chartex" xmlns:cx8="http://schemas.microsoft.com/office/drawing/2016/5/14/chartex" xmlns:mc="http://schemas.openxmlformats.org/markup-compatibility/2006" xmlns:aink="http://schemas.microsoft.com/office/drawing/2016/ink" xmlns:am3d="http://schemas.microsoft.com/office/drawing/2017/model3d" xmlns:o="urn:schemas-microsoft-com:office:office" xmlns:r="http://schemas.openxmlformats.org/officeDocument/2006/relationships" xmlns:m="http://schemas.openxmlformats.org/officeDocument/2006/math" xmlns:v="urn:schemas-microsoft-com:vml" xmlns:wp14="http://schemas.microsoft.com/office/word/2010/wordprocessingDrawing" xmlns:wp="http://schemas.openxmlformats.org/drawingml/2006/wordprocessingDrawing" xmlns:w10="urn:schemas-microsoft-com:office:word" xmlns:w="http://schemas.openxmlformats.org/wordprocessingml/2006/main" xmlns:w14="http://schemas.microsoft.com/office/word/2010/wordml" xmlns:w15="http://schemas.microsoft.com/office/word/2012/wordml" xmlns:w16cex="http://schemas.microsoft.com/office/word/2018/wordml/cex" xmlns:w16cid="http://schemas.microsoft.com/office/word/2016/wordml/cid" xmlns:w16="http://schemas.microsoft.com/office/word/2018/wordml" xmlns:w16se="http://schemas.microsoft.com/office/word/2015/wordml/symex" xmlns:wpg="http://schemas.microsoft.com/office/word/2010/wordprocessingGroup" xmlns:wpi="http://schemas.microsoft.com/office/word/2010/wordprocessingInk" xmlns:wne="http://schemas.microsoft.com/office/word/2006/wordml" xmlns:wps="http://schemas.microsoft.com/office/word/2010/wordprocessingShape" mc:Ignorable="w14 w15 w16se w16cid w16 w16cex wp14">
+  <w15:commentEx w15:paraId="23262959" w15:done="0"/>
+</w15:commentsEx>
+</file>
+
+<file path=word/commentsExtensible.xml><?xml version="1.0" encoding="utf-8"?>
+<w16cex:commentsExtensible xmlns:wpc="http://schemas.microsoft.com/office/word/2010/wordprocessingCanvas" xmlns:cx="http://schemas.microsoft.com/office/drawing/2014/chartex" xmlns:cx1="http://schemas.microsoft.com/office/drawing/2015/9/8/chartex" xmlns:cx2="http://schemas.microsoft.com/office/drawing/2015/10/21/chartex" xmlns:cx3="http://schemas.microsoft.com/office/drawing/2016/5/9/chartex" xmlns:cx4="http://schemas.microsoft.com/office/drawing/2016/5/10/chartex" xmlns:cx5="http://schemas.microsoft.com/office/drawing/2016/5/11/chartex" xmlns:cx6="http://schemas.microsoft.com/office/drawing/2016/5/12/chartex" xmlns:cx7="http://schemas.microsoft.com/office/drawing/2016/5/13/chartex" xmlns:cx8="http://schemas.microsoft.com/office/drawing/2016/5/14/chartex" xmlns:mc="http://schemas.openxmlformats.org/markup-compatibility/2006" xmlns:aink="http://schemas.microsoft.com/office/drawing/2016/ink" xmlns:am3d="http://schemas.microsoft.com/office/drawing/2017/model3d" xmlns:o="urn:schemas-microsoft-com:office:office" xmlns:r="http://schemas.openxmlformats.org/officeDocument/2006/relationships" xmlns:m="http://schemas.openxmlformats.org/officeDocument/2006/math" xmlns:v="urn:schemas-microsoft-com:vml" xmlns:wp14="http://schemas.microsoft.com/office/word/2010/wordprocessingDrawing" xmlns:wp="http://schemas.openxmlformats.org/drawingml/2006/wordprocessingDrawing" xmlns:w10="urn:schemas-microsoft-com:office:word" xmlns:w="http://schemas.openxmlformats.org/wordprocessingml/2006/main" xmlns:w14="http://schemas.microsoft.com/office/word/2010/wordml" xmlns:w15="http://schemas.microsoft.com/office/word/2012/wordml" xmlns:w16cex="http://schemas.microsoft.com/office/word/2018/wordml/cex" xmlns:w16cid="http://schemas.microsoft.com/office/word/2016/wordml/cid" xmlns:w16="http://schemas.microsoft.com/office/word/2018/wordml" xmlns:w16se="http://schemas.microsoft.com/office/word/2015/wordml/symex" xmlns:wpg="http://schemas.microsoft.com/office/word/2010/wordprocessingGroup" xmlns:wpi="http://schemas.microsoft.com/office/word/2010/wordprocessingInk" xmlns:wne="http://schemas.microsoft.com/office/word/2006/wordml" xmlns:wps="http://schemas.microsoft.com/office/word/2010/wordprocessingShape" mc:Ignorable="w14 w15 w16se w16cid w16 w16cex wp14">
+  <w16cex:commentExtensible w16cex:durableId="2283B880" w16cex:dateUtc="2020-06-04T22:14:00Z"/>
+</w16cex:commentsExtensible>
+</file>
+
+<file path=word/commentsIds.xml><?xml version="1.0" encoding="utf-8"?>
+<w16cid:commentsIds xmlns:wpc="http://schemas.microsoft.com/office/word/2010/wordprocessingCanvas" xmlns:cx="http://schemas.microsoft.com/office/drawing/2014/chartex" xmlns:cx1="http://schemas.microsoft.com/office/drawing/2015/9/8/chartex" xmlns:cx2="http://schemas.microsoft.com/office/drawing/2015/10/21/chartex" xmlns:cx3="http://schemas.microsoft.com/office/drawing/2016/5/9/chartex" xmlns:cx4="http://schemas.microsoft.com/office/drawing/2016/5/10/chartex" xmlns:cx5="http://schemas.microsoft.com/office/drawing/2016/5/11/chartex" xmlns:cx6="http://schemas.microsoft.com/office/drawing/2016/5/12/chartex" xmlns:cx7="http://schemas.microsoft.com/office/drawing/2016/5/13/chartex" xmlns:cx8="http://schemas.microsoft.com/office/drawing/2016/5/14/chartex" xmlns:mc="http://schemas.openxmlformats.org/markup-compatibility/2006" xmlns:aink="http://schemas.microsoft.com/office/drawing/2016/ink" xmlns:am3d="http://schemas.microsoft.com/office/drawing/2017/model3d" xmlns:o="urn:schemas-microsoft-com:office:office" xmlns:r="http://schemas.openxmlformats.org/officeDocument/2006/relationships" xmlns:m="http://schemas.openxmlformats.org/officeDocument/2006/math" xmlns:v="urn:schemas-microsoft-com:vml" xmlns:wp14="http://schemas.microsoft.com/office/word/2010/wordprocessingDrawing" xmlns:wp="http://schemas.openxmlformats.org/drawingml/2006/wordprocessingDrawing" xmlns:w10="urn:schemas-microsoft-com:office:word" xmlns:w="http://schemas.openxmlformats.org/wordprocessingml/2006/main" xmlns:w14="http://schemas.microsoft.com/office/word/2010/wordml" xmlns:w15="http://schemas.microsoft.com/office/word/2012/wordml" xmlns:w16cex="http://schemas.microsoft.com/office/word/2018/wordml/cex" xmlns:w16cid="http://schemas.microsoft.com/office/word/2016/wordml/cid" xmlns:w16="http://schemas.microsoft.com/office/word/2018/wordml" xmlns:w16se="http://schemas.microsoft.com/office/word/2015/wordml/symex" xmlns:wpg="http://schemas.microsoft.com/office/word/2010/wordprocessingGroup" xmlns:wpi="http://schemas.microsoft.com/office/word/2010/wordprocessingInk" xmlns:wne="http://schemas.microsoft.com/office/word/2006/wordml" xmlns:wps="http://schemas.microsoft.com/office/word/2010/wordprocessingShape" mc:Ignorable="w14 w15 w16se w16cid w16 w16cex wp14">
+  <w16cid:commentId w16cid:paraId="23262959" w16cid:durableId="2283B880"/>
+</w16cid:commentsIds>
+</file>
+
+<file path=word/people.xml><?xml version="1.0" encoding="utf-8"?>
+<w15:people xmlns:wpc="http://schemas.microsoft.com/office/word/2010/wordprocessingCanvas" xmlns:cx="http://schemas.microsoft.com/office/drawing/2014/chartex" xmlns:cx1="http://schemas.microsoft.com/office/drawing/2015/9/8/chartex" xmlns:cx2="http://schemas.microsoft.com/office/drawing/2015/10/21/chartex" xmlns:cx3="http://schemas.microsoft.com/office/drawing/2016/5/9/chartex" xmlns:cx4="http://schemas.microsoft.com/office/drawing/2016/5/10/chartex" xmlns:cx5="http://schemas.microsoft.com/office/drawing/2016/5/11/chartex" xmlns:cx6="http://schemas.microsoft.com/office/drawing/2016/5/12/chartex" xmlns:cx7="http://schemas.microsoft.com/office/drawing/2016/5/13/chartex" xmlns:cx8="http://schemas.microsoft.com/office/drawing/2016/5/14/chartex" xmlns:mc="http://schemas.openxmlformats.org/markup-compatibility/2006" xmlns:aink="http://schemas.microsoft.com/office/drawing/2016/ink" xmlns:am3d="http://schemas.microsoft.com/office/drawing/2017/model3d" xmlns:o="urn:schemas-microsoft-com:office:office" xmlns:r="http://schemas.openxmlformats.org/officeDocument/2006/relationships" xmlns:m="http://schemas.openxmlformats.org/officeDocument/2006/math" xmlns:v="urn:schemas-microsoft-com:vml" xmlns:wp14="http://schemas.microsoft.com/office/word/2010/wordprocessingDrawing" xmlns:wp="http://schemas.openxmlformats.org/drawingml/2006/wordprocessingDrawing" xmlns:w10="urn:schemas-microsoft-com:office:word" xmlns:w="http://schemas.openxmlformats.org/wordprocessingml/2006/main" xmlns:w14="http://schemas.microsoft.com/office/word/2010/wordml" xmlns:w15="http://schemas.microsoft.com/office/word/2012/wordml" xmlns:w16cex="http://schemas.microsoft.com/office/word/2018/wordml/cex" xmlns:w16cid="http://schemas.microsoft.com/office/word/2016/wordml/cid" xmlns:w16="http://schemas.microsoft.com/office/word/2018/wordml" xmlns:w16se="http://schemas.microsoft.com/office/word/2015/wordml/symex" xmlns:wpg="http://schemas.microsoft.com/office/word/2010/wordprocessingGroup" xmlns:wpi="http://schemas.microsoft.com/office/word/2010/wordprocessingInk" xmlns:wne="http://schemas.microsoft.com/office/word/2006/wordml" xmlns:wps="http://schemas.microsoft.com/office/word/2010/wordprocessingShape" mc:Ignorable="w14 w15 w16se w16cid w16 w16cex wp14">
+  <w15:person w15:author="Cristián Ayala">
+    <w15:presenceInfo w15:providerId="AD" w15:userId="S::caayala@uc.cl::f72e2858-11df-4a87-a462-3fd00cb57c09"/>
+  </w15:person>
+</w15:people>
 </file>
 
 <file path=word/styles.xml><?xml version="1.0" encoding="utf-8"?>
@@ -1623,6 +1704,104 @@
     <w:semiHidden/>
     <w:unhideWhenUsed/>
   </w:style>
+  <w:style w:type="character" w:styleId="CommentReference">
+    <w:name w:val="annotation reference"/>
+    <w:basedOn w:val="DefaultParagraphFont"/>
+    <w:uiPriority w:val="99"/>
+    <w:semiHidden/>
+    <w:unhideWhenUsed/>
+    <w:rsid w:val="004318C1"/>
+    <w:rPr>
+      <w:sz w:val="16"/>
+      <w:szCs w:val="16"/>
+    </w:rPr>
+  </w:style>
+  <w:style w:type="paragraph" w:styleId="CommentText">
+    <w:name w:val="annotation text"/>
+    <w:basedOn w:val="Normal"/>
+    <w:link w:val="CommentTextChar"/>
+    <w:uiPriority w:val="99"/>
+    <w:semiHidden/>
+    <w:unhideWhenUsed/>
+    <w:rsid w:val="004318C1"/>
+    <w:pPr>
+      <w:spacing w:line="240" w:lineRule="auto"/>
+    </w:pPr>
+    <w:rPr>
+      <w:sz w:val="20"/>
+      <w:szCs w:val="20"/>
+    </w:rPr>
+  </w:style>
+  <w:style w:type="character" w:customStyle="1" w:styleId="CommentTextChar">
+    <w:name w:val="Comment Text Char"/>
+    <w:basedOn w:val="DefaultParagraphFont"/>
+    <w:link w:val="CommentText"/>
+    <w:uiPriority w:val="99"/>
+    <w:semiHidden/>
+    <w:rsid w:val="004318C1"/>
+    <w:rPr>
+      <w:sz w:val="20"/>
+      <w:szCs w:val="20"/>
+    </w:rPr>
+  </w:style>
+  <w:style w:type="paragraph" w:styleId="CommentSubject">
+    <w:name w:val="annotation subject"/>
+    <w:basedOn w:val="CommentText"/>
+    <w:next w:val="CommentText"/>
+    <w:link w:val="CommentSubjectChar"/>
+    <w:uiPriority w:val="99"/>
+    <w:semiHidden/>
+    <w:unhideWhenUsed/>
+    <w:rsid w:val="004318C1"/>
+    <w:rPr>
+      <w:b/>
+      <w:bCs/>
+    </w:rPr>
+  </w:style>
+  <w:style w:type="character" w:customStyle="1" w:styleId="CommentSubjectChar">
+    <w:name w:val="Comment Subject Char"/>
+    <w:basedOn w:val="CommentTextChar"/>
+    <w:link w:val="CommentSubject"/>
+    <w:uiPriority w:val="99"/>
+    <w:semiHidden/>
+    <w:rsid w:val="004318C1"/>
+    <w:rPr>
+      <w:b/>
+      <w:bCs/>
+      <w:sz w:val="20"/>
+      <w:szCs w:val="20"/>
+    </w:rPr>
+  </w:style>
+  <w:style w:type="paragraph" w:styleId="BalloonText">
+    <w:name w:val="Balloon Text"/>
+    <w:basedOn w:val="Normal"/>
+    <w:link w:val="BalloonTextChar"/>
+    <w:uiPriority w:val="99"/>
+    <w:semiHidden/>
+    <w:unhideWhenUsed/>
+    <w:rsid w:val="004318C1"/>
+    <w:pPr>
+      <w:spacing w:after="0" w:line="240" w:lineRule="auto"/>
+    </w:pPr>
+    <w:rPr>
+      <w:rFonts w:ascii="Times New Roman" w:hAnsi="Times New Roman" w:cs="Times New Roman"/>
+      <w:sz w:val="18"/>
+      <w:szCs w:val="18"/>
+    </w:rPr>
+  </w:style>
+  <w:style w:type="character" w:customStyle="1" w:styleId="BalloonTextChar">
+    <w:name w:val="Balloon Text Char"/>
+    <w:basedOn w:val="DefaultParagraphFont"/>
+    <w:link w:val="BalloonText"/>
+    <w:uiPriority w:val="99"/>
+    <w:semiHidden/>
+    <w:rsid w:val="004318C1"/>
+    <w:rPr>
+      <w:rFonts w:ascii="Times New Roman" w:hAnsi="Times New Roman" w:cs="Times New Roman"/>
+      <w:sz w:val="18"/>
+      <w:szCs w:val="18"/>
+    </w:rPr>
+  </w:style>
 </w:styles>
 </file>
 

</xml_diff>